<commit_message>
Added purpose and validation Assembly to compiler
</commit_message>
<xml_diff>
--- a/Software-Implementation-and-Integration/Software Implenentation and Integration v0.1.docx
+++ b/Software-Implementation-and-Integration/Software Implenentation and Integration v0.1.docx
@@ -260,6 +260,19 @@
     </w:p>
     <w:p>
       <w:pPr>
+        <w:pStyle w:val="Textbody"/>
+        <w:jc w:val="center"/>
+        <w:rPr>
+          <w:rFonts w:ascii="Baskerville Old Face" w:hAnsi="Baskerville Old Face"/>
+          <w:lang w:val="en-GB"/>
+        </w:rPr>
+      </w:pPr>
+      <w:r>
+        <w:t>Version 0.1</w:t>
+      </w:r>
+    </w:p>
+    <w:p>
+      <w:pPr>
         <w:jc w:val="center"/>
         <w:rPr>
           <w:szCs w:val="24"/>
@@ -300,8 +313,6 @@
           <w:lang w:val="en-US"/>
         </w:rPr>
       </w:pPr>
-      <w:bookmarkStart w:id="0" w:name="_GoBack"/>
-      <w:bookmarkEnd w:id="0"/>
     </w:p>
     <w:p>
       <w:pPr>
@@ -316,9 +327,39 @@
         <w:jc w:val="center"/>
         <w:rPr>
           <w:szCs w:val="24"/>
-          <w:lang w:val="en-US"/>
-        </w:rPr>
-      </w:pPr>
+          <w:lang w:val="en-GB"/>
+        </w:rPr>
+      </w:pPr>
+      <w:r>
+        <w:rPr>
+          <w:lang w:val="en-GB"/>
+        </w:rPr>
+        <w:t>The purpose of this document is to show</w:t>
+      </w:r>
+      <w:r>
+        <w:rPr>
+          <w:lang w:val="en-GB"/>
+        </w:rPr>
+        <w:t xml:space="preserve"> the data representation and coding standard we chose</w:t>
+      </w:r>
+      <w:r>
+        <w:rPr>
+          <w:lang w:val="en-GB"/>
+        </w:rPr>
+        <w:t xml:space="preserve"> that is used to write the</w:t>
+      </w:r>
+      <w:r>
+        <w:rPr>
+          <w:lang w:val="en-GB"/>
+        </w:rPr>
+        <w:t xml:space="preserve"> </w:t>
+      </w:r>
+      <w:r>
+        <w:rPr>
+          <w:lang w:val="en-GB"/>
+        </w:rPr>
+        <w:t>Assembly Language.</w:t>
+      </w:r>
     </w:p>
     <w:p>
       <w:pPr>
@@ -360,14 +401,34 @@
         <w:jc w:val="center"/>
         <w:rPr>
           <w:rFonts w:ascii="Baskerville Old Face" w:hAnsi="Baskerville Old Face"/>
-          <w:lang w:val="nl-NL"/>
-        </w:rPr>
-      </w:pPr>
-      <w:r>
+          <w:lang w:val="en-GB"/>
+        </w:rPr>
+      </w:pPr>
+    </w:p>
+    <w:p>
+      <w:pPr>
+        <w:pStyle w:val="Textbody"/>
+        <w:jc w:val="center"/>
+        <w:rPr>
+          <w:rFonts w:ascii="Baskerville Old Face" w:hAnsi="Baskerville Old Face"/>
+          <w:lang w:val="en-GB"/>
+        </w:rPr>
+      </w:pPr>
+    </w:p>
+    <w:p>
+      <w:pPr>
+        <w:pStyle w:val="Textbody"/>
+        <w:jc w:val="center"/>
         <w:rPr>
           <w:rFonts w:ascii="Baskerville Old Face" w:hAnsi="Baskerville Old Face"/>
           <w:lang w:val="nl-NL"/>
         </w:rPr>
+      </w:pPr>
+      <w:r>
+        <w:rPr>
+          <w:rFonts w:ascii="Baskerville Old Face" w:hAnsi="Baskerville Old Face"/>
+          <w:lang w:val="nl-NL"/>
+        </w:rPr>
         <w:t>Group 16</w:t>
       </w:r>
     </w:p>
@@ -480,41 +541,6 @@
           <w:lang w:val="nl-NL"/>
         </w:rPr>
         <w:t xml:space="preserve"> Petrescu</w:t>
-      </w:r>
-    </w:p>
-    <w:p>
-      <w:pPr>
-        <w:pStyle w:val="Textbody"/>
-        <w:jc w:val="center"/>
-        <w:rPr>
-          <w:rFonts w:ascii="Baskerville Old Face" w:hAnsi="Baskerville Old Face"/>
-          <w:lang w:val="en-GB"/>
-        </w:rPr>
-      </w:pPr>
-      <w:r>
-        <w:t xml:space="preserve">Version </w:t>
-      </w:r>
-      <w:r>
-        <w:t>0.</w:t>
-      </w:r>
-      <w:r>
-        <w:t>1</w:t>
-      </w:r>
-    </w:p>
-    <w:p>
-      <w:pPr>
-        <w:rPr>
-          <w:rFonts w:eastAsia="Droid Sans Fallback" w:cs="FreeSans"/>
-          <w:kern w:val="3"/>
-          <w:szCs w:val="24"/>
-          <w:lang w:val="en-GB" w:eastAsia="zh-CN" w:bidi="hi-IN"/>
-        </w:rPr>
-      </w:pPr>
-      <w:r>
-        <w:rPr>
-          <w:lang w:val="en-GB"/>
-        </w:rPr>
-        <w:br w:type="page"/>
       </w:r>
     </w:p>
     <w:sdt>
@@ -571,12 +597,8 @@
     </w:p>
     <w:p>
       <w:pPr>
-        <w:pStyle w:val="TOC1"/>
-        <w:tabs>
-          <w:tab w:val="right" w:pos="9016"/>
-        </w:tabs>
-        <w:rPr>
-          <w:noProof/>
+        <w:pStyle w:val="Heading1"/>
+        <w:rPr>
           <w:lang w:val="en-GB"/>
         </w:rPr>
       </w:pPr>
@@ -585,155 +607,2349 @@
           <w:lang w:val="en-GB"/>
         </w:rPr>
         <w:lastRenderedPageBreak/>
-        <w:fldChar w:fldCharType="begin"/>
-      </w:r>
-      <w:r>
-        <w:rPr>
-          <w:lang w:val="en-GB"/>
-        </w:rPr>
-        <w:instrText xml:space="preserve"> TOC \o "1-3" \h \z \u </w:instrText>
-      </w:r>
-      <w:r>
-        <w:rPr>
-          <w:lang w:val="en-GB"/>
-        </w:rPr>
-        <w:fldChar w:fldCharType="separate"/>
-      </w:r>
-    </w:p>
-    <w:p>
-      <w:pPr>
-        <w:rPr>
-          <w:lang w:val="en-GB"/>
-        </w:rPr>
-      </w:pPr>
-      <w:r>
-        <w:rPr>
-          <w:lang w:val="en-GB"/>
-        </w:rPr>
-        <w:fldChar w:fldCharType="end"/>
-      </w:r>
-      <w:r>
-        <w:rPr>
-          <w:lang w:val="en-GB"/>
-        </w:rPr>
-        <w:t xml:space="preserve"> </w:t>
-      </w:r>
-    </w:p>
-    <w:p>
-      <w:pPr>
-        <w:rPr>
-          <w:b/>
-          <w:sz w:val="28"/>
-          <w:szCs w:val="28"/>
-          <w:lang w:val="en-GB"/>
-        </w:rPr>
-      </w:pPr>
-      <w:r>
-        <w:rPr>
-          <w:b/>
-          <w:sz w:val="28"/>
-          <w:szCs w:val="28"/>
-          <w:lang w:val="en-GB"/>
-        </w:rPr>
         <w:t xml:space="preserve">Java to </w:t>
       </w:r>
-      <w:proofErr w:type="spellStart"/>
-      <w:r>
-        <w:rPr>
-          <w:b/>
-          <w:sz w:val="28"/>
-          <w:szCs w:val="28"/>
-          <w:lang w:val="en-GB"/>
-        </w:rPr>
+      <w:r>
+        <w:rPr>
+          <w:lang w:val="en-GB"/>
+        </w:rPr>
+        <w:t>PHP</w:t>
+      </w:r>
+    </w:p>
+    <w:p>
+      <w:pPr>
+        <w:rPr>
+          <w:lang w:val="en-GB"/>
+        </w:rPr>
+      </w:pPr>
+      <w:r>
+        <w:rPr>
+          <w:lang w:val="en-GB"/>
+        </w:rPr>
+        <w:t xml:space="preserve">The Java to PHP conversion is usually natural, the two languages sharing most syntax but there are some differences we must note down. We are not required to create a class in PHP. The initialization will  differ in PHP from Java, but they share the same core in the end. Also while we have some of the variables initialized globally in Java, in PHP they will be local. Having no class will make the class initialization irrelevant in PHP and that’s why its missing. The later functions in the Java code right after the function </w:t>
+      </w:r>
+      <w:proofErr w:type="spellStart"/>
+      <w:r>
+        <w:rPr>
+          <w:lang w:val="en-GB"/>
+        </w:rPr>
+        <w:t>TimerManage</w:t>
+      </w:r>
+      <w:proofErr w:type="spellEnd"/>
+      <w:r>
+        <w:rPr>
+          <w:lang w:val="en-GB"/>
+        </w:rPr>
+        <w:t xml:space="preserve"> are included in the PHP code using “include “</w:t>
+      </w:r>
+      <w:proofErr w:type="spellStart"/>
+      <w:r>
+        <w:rPr>
+          <w:lang w:val="en-GB"/>
+        </w:rPr>
+        <w:t>functions.php</w:t>
+      </w:r>
+      <w:proofErr w:type="spellEnd"/>
+      <w:r>
+        <w:rPr>
+          <w:lang w:val="en-GB"/>
+        </w:rPr>
+        <w:t xml:space="preserve">”;”. In </w:t>
+      </w:r>
+      <w:proofErr w:type="spellStart"/>
+      <w:r>
+        <w:rPr>
+          <w:lang w:val="en-GB"/>
+        </w:rPr>
+        <w:t>TimerManage</w:t>
+      </w:r>
+      <w:proofErr w:type="spellEnd"/>
+      <w:r>
+        <w:rPr>
+          <w:lang w:val="en-GB"/>
+        </w:rPr>
+        <w:t>, % operation is replaced by the mod() function. Due to our PHP compiler limitations we are required to use variables as arguments when calling functions.</w:t>
+      </w:r>
+    </w:p>
+    <w:p>
+      <w:pPr>
+        <w:pStyle w:val="Heading1"/>
+        <w:rPr>
+          <w:lang w:val="en-GB"/>
+        </w:rPr>
+      </w:pPr>
+      <w:r>
+        <w:rPr>
+          <w:lang w:val="en-GB"/>
+        </w:rPr>
+        <w:t>Validation</w:t>
+      </w:r>
+      <w:r>
+        <w:rPr>
+          <w:lang w:val="en-GB"/>
+        </w:rPr>
+        <w:t xml:space="preserve"> of PHP to Java</w:t>
+      </w:r>
+    </w:p>
+    <w:p>
+      <w:pPr>
+        <w:rPr>
+          <w:lang w:val="en-GB"/>
+        </w:rPr>
+      </w:pPr>
+      <w:r>
+        <w:rPr>
+          <w:lang w:val="en-GB"/>
+        </w:rPr>
+        <w:t xml:space="preserve">Because of the natural similarity and ease of conversion, the PHP codes correctness can be correlated to its java counterpart, the correctness of the java code was validated in the Validation part of the Software Design. </w:t>
+      </w:r>
+    </w:p>
+    <w:p>
+      <w:pPr>
+        <w:pStyle w:val="Heading1"/>
+      </w:pPr>
+      <w:proofErr w:type="spellStart"/>
+      <w:r>
+        <w:t>Validation</w:t>
+      </w:r>
+      <w:proofErr w:type="spellEnd"/>
+      <w:r>
+        <w:t xml:space="preserve"> of Assembly </w:t>
+      </w:r>
+      <w:proofErr w:type="spellStart"/>
+      <w:r>
+        <w:t>to</w:t>
+      </w:r>
+      <w:proofErr w:type="spellEnd"/>
+      <w:r>
+        <w:t xml:space="preserve"> PHP compiler</w:t>
+      </w:r>
+    </w:p>
+    <w:p>
+      <w:pPr>
+        <w:rPr>
+          <w:lang w:val="en-GB"/>
+        </w:rPr>
+      </w:pPr>
+      <w:r>
+        <w:t xml:space="preserve">The compiler </w:t>
+      </w:r>
+      <w:proofErr w:type="spellStart"/>
+      <w:r>
+        <w:t>works</w:t>
+      </w:r>
+      <w:proofErr w:type="spellEnd"/>
+      <w:r>
+        <w:t xml:space="preserve"> in </w:t>
+      </w:r>
+      <w:proofErr w:type="spellStart"/>
+      <w:r>
+        <w:t>phases</w:t>
+      </w:r>
+      <w:proofErr w:type="spellEnd"/>
+      <w:r>
+        <w:t xml:space="preserve">. We </w:t>
+      </w:r>
+      <w:proofErr w:type="spellStart"/>
+      <w:r>
+        <w:t>will</w:t>
+      </w:r>
+      <w:proofErr w:type="spellEnd"/>
+      <w:r>
+        <w:t xml:space="preserve"> go </w:t>
+      </w:r>
+      <w:proofErr w:type="spellStart"/>
+      <w:r>
+        <w:t>through</w:t>
+      </w:r>
+      <w:proofErr w:type="spellEnd"/>
+      <w:r>
+        <w:t xml:space="preserve"> these </w:t>
+      </w:r>
+      <w:proofErr w:type="spellStart"/>
+      <w:r>
+        <w:t>phases</w:t>
+      </w:r>
+      <w:proofErr w:type="spellEnd"/>
+      <w:r>
+        <w:t xml:space="preserve"> 1 </w:t>
+      </w:r>
+      <w:proofErr w:type="spellStart"/>
+      <w:r>
+        <w:t>by</w:t>
+      </w:r>
+      <w:proofErr w:type="spellEnd"/>
+      <w:r>
+        <w:t xml:space="preserve"> 1 </w:t>
+      </w:r>
+      <w:proofErr w:type="spellStart"/>
+      <w:r>
+        <w:t>to</w:t>
+      </w:r>
+      <w:proofErr w:type="spellEnd"/>
+      <w:r>
+        <w:t xml:space="preserve"> </w:t>
+      </w:r>
+      <w:proofErr w:type="spellStart"/>
+      <w:r>
+        <w:t>explain</w:t>
+      </w:r>
+      <w:proofErr w:type="spellEnd"/>
+      <w:r>
+        <w:t xml:space="preserve"> </w:t>
+      </w:r>
+      <w:proofErr w:type="spellStart"/>
+      <w:r>
+        <w:t>how</w:t>
+      </w:r>
+      <w:proofErr w:type="spellEnd"/>
+      <w:r>
+        <w:t xml:space="preserve"> the compiler does </w:t>
+      </w:r>
+      <w:proofErr w:type="spellStart"/>
+      <w:r>
+        <w:t>its</w:t>
+      </w:r>
+      <w:proofErr w:type="spellEnd"/>
+      <w:r>
+        <w:t xml:space="preserve"> job: </w:t>
+      </w:r>
+      <w:proofErr w:type="spellStart"/>
+      <w:r>
+        <w:t>compiling</w:t>
+      </w:r>
+      <w:proofErr w:type="spellEnd"/>
+      <w:r>
+        <w:t xml:space="preserve"> PHP-</w:t>
+      </w:r>
+      <w:proofErr w:type="spellStart"/>
+      <w:r>
+        <w:t>like</w:t>
+      </w:r>
+      <w:proofErr w:type="spellEnd"/>
+      <w:r>
+        <w:t xml:space="preserve"> code </w:t>
+      </w:r>
+      <w:proofErr w:type="spellStart"/>
+      <w:r>
+        <w:t>to</w:t>
+      </w:r>
+      <w:proofErr w:type="spellEnd"/>
+      <w:r>
+        <w:t xml:space="preserve"> </w:t>
+      </w:r>
+      <w:proofErr w:type="spellStart"/>
+      <w:r>
+        <w:t>assembly</w:t>
+      </w:r>
+      <w:proofErr w:type="spellEnd"/>
+      <w:r>
+        <w:t xml:space="preserve">. </w:t>
+      </w:r>
+      <w:proofErr w:type="spellStart"/>
+      <w:r>
+        <w:t>Throughout</w:t>
+      </w:r>
+      <w:proofErr w:type="spellEnd"/>
+      <w:r>
+        <w:t xml:space="preserve"> the </w:t>
+      </w:r>
+      <w:proofErr w:type="spellStart"/>
+      <w:r>
+        <w:t>phases</w:t>
+      </w:r>
+      <w:proofErr w:type="spellEnd"/>
+      <w:r>
+        <w:t xml:space="preserve"> the compiler </w:t>
+      </w:r>
+      <w:proofErr w:type="spellStart"/>
+      <w:r>
+        <w:t>keeps</w:t>
+      </w:r>
+      <w:proofErr w:type="spellEnd"/>
+      <w:r>
+        <w:t xml:space="preserve"> track of the line </w:t>
+      </w:r>
+      <w:proofErr w:type="spellStart"/>
+      <w:r>
+        <w:t>number</w:t>
+      </w:r>
+      <w:proofErr w:type="spellEnd"/>
+      <w:r>
+        <w:t xml:space="preserve"> of the PHP code </w:t>
+      </w:r>
+      <w:proofErr w:type="spellStart"/>
+      <w:r>
+        <w:t>it</w:t>
+      </w:r>
+      <w:proofErr w:type="spellEnd"/>
+      <w:r>
+        <w:t xml:space="preserve"> is </w:t>
+      </w:r>
+      <w:proofErr w:type="spellStart"/>
+      <w:r>
+        <w:t>currently</w:t>
+      </w:r>
+      <w:proofErr w:type="spellEnd"/>
+      <w:r>
+        <w:t xml:space="preserve"> </w:t>
+      </w:r>
+      <w:proofErr w:type="spellStart"/>
+      <w:r>
+        <w:t>compiling</w:t>
+      </w:r>
+      <w:proofErr w:type="spellEnd"/>
+      <w:r>
+        <w:t xml:space="preserve"> </w:t>
+      </w:r>
+      <w:proofErr w:type="spellStart"/>
+      <w:r>
+        <w:t>and</w:t>
+      </w:r>
+      <w:proofErr w:type="spellEnd"/>
+      <w:r>
+        <w:t xml:space="preserve"> </w:t>
+      </w:r>
+      <w:proofErr w:type="spellStart"/>
+      <w:r>
+        <w:t>uses</w:t>
+      </w:r>
+      <w:proofErr w:type="spellEnd"/>
+      <w:r>
+        <w:t xml:space="preserve"> </w:t>
+      </w:r>
+      <w:proofErr w:type="spellStart"/>
+      <w:r>
+        <w:t>that</w:t>
+      </w:r>
+      <w:proofErr w:type="spellEnd"/>
+      <w:r>
+        <w:t xml:space="preserve">, </w:t>
+      </w:r>
+      <w:proofErr w:type="spellStart"/>
+      <w:r>
+        <w:t>when</w:t>
+      </w:r>
+      <w:proofErr w:type="spellEnd"/>
+      <w:r>
+        <w:t xml:space="preserve"> </w:t>
+      </w:r>
+      <w:proofErr w:type="spellStart"/>
+      <w:r>
+        <w:t>an</w:t>
+      </w:r>
+      <w:proofErr w:type="spellEnd"/>
+      <w:r>
+        <w:t xml:space="preserve"> error </w:t>
+      </w:r>
+      <w:proofErr w:type="spellStart"/>
+      <w:r>
+        <w:t>occurs</w:t>
+      </w:r>
+      <w:proofErr w:type="spellEnd"/>
+      <w:r>
+        <w:t xml:space="preserve">, </w:t>
+      </w:r>
+      <w:proofErr w:type="spellStart"/>
+      <w:r>
+        <w:t>to</w:t>
+      </w:r>
+      <w:proofErr w:type="spellEnd"/>
+      <w:r>
+        <w:t xml:space="preserve"> </w:t>
+      </w:r>
+      <w:proofErr w:type="spellStart"/>
+      <w:r>
+        <w:t>give</w:t>
+      </w:r>
+      <w:proofErr w:type="spellEnd"/>
+      <w:r>
+        <w:t xml:space="preserve"> information </w:t>
+      </w:r>
+      <w:proofErr w:type="spellStart"/>
+      <w:r>
+        <w:t>where</w:t>
+      </w:r>
+      <w:proofErr w:type="spellEnd"/>
+      <w:r>
+        <w:t xml:space="preserve"> the error is. </w:t>
+      </w:r>
+      <w:r>
+        <w:rPr>
+          <w:lang w:val="en-GB"/>
+        </w:rPr>
+        <w:t xml:space="preserve">The compiler is written in PHP5.6 and uses a command line interface. </w:t>
+      </w:r>
+    </w:p>
+    <w:p>
+      <w:pPr>
+        <w:pStyle w:val="Heading2"/>
+      </w:pPr>
+      <w:proofErr w:type="spellStart"/>
+      <w:r>
+        <w:t>Preprocessing</w:t>
+      </w:r>
+      <w:proofErr w:type="spellEnd"/>
+      <w:r>
+        <w:t xml:space="preserve"> </w:t>
+      </w:r>
+    </w:p>
+    <w:p>
+      <w:r>
+        <w:t xml:space="preserve">In the first </w:t>
+      </w:r>
+      <w:proofErr w:type="spellStart"/>
+      <w:r>
+        <w:t>phase</w:t>
+      </w:r>
+      <w:proofErr w:type="spellEnd"/>
+      <w:r>
+        <w:t xml:space="preserve">, the input code </w:t>
+      </w:r>
+      <w:proofErr w:type="spellStart"/>
+      <w:r>
+        <w:t>will</w:t>
+      </w:r>
+      <w:proofErr w:type="spellEnd"/>
+      <w:r>
+        <w:t xml:space="preserve"> </w:t>
+      </w:r>
+      <w:proofErr w:type="spellStart"/>
+      <w:r>
+        <w:t>be</w:t>
+      </w:r>
+      <w:proofErr w:type="spellEnd"/>
+      <w:r>
+        <w:t xml:space="preserve"> made ready </w:t>
+      </w:r>
+      <w:proofErr w:type="spellStart"/>
+      <w:r>
+        <w:t>for</w:t>
+      </w:r>
+      <w:proofErr w:type="spellEnd"/>
+      <w:r>
+        <w:t xml:space="preserve"> the next steps. A few </w:t>
+      </w:r>
+      <w:proofErr w:type="spellStart"/>
+      <w:r>
+        <w:t>things</w:t>
+      </w:r>
+      <w:proofErr w:type="spellEnd"/>
+      <w:r>
+        <w:t xml:space="preserve"> happen in </w:t>
+      </w:r>
+      <w:proofErr w:type="spellStart"/>
+      <w:r>
+        <w:t>this</w:t>
+      </w:r>
+      <w:proofErr w:type="spellEnd"/>
+      <w:r>
+        <w:t xml:space="preserve"> </w:t>
+      </w:r>
+      <w:proofErr w:type="spellStart"/>
+      <w:r>
+        <w:t>phase</w:t>
+      </w:r>
+      <w:proofErr w:type="spellEnd"/>
+      <w:r>
+        <w:t xml:space="preserve">: First the file is </w:t>
+      </w:r>
+      <w:proofErr w:type="spellStart"/>
+      <w:r>
+        <w:t>read</w:t>
+      </w:r>
+      <w:proofErr w:type="spellEnd"/>
+      <w:r>
+        <w:t xml:space="preserve"> </w:t>
+      </w:r>
+      <w:proofErr w:type="spellStart"/>
+      <w:r>
+        <w:t>into</w:t>
+      </w:r>
+      <w:proofErr w:type="spellEnd"/>
+      <w:r>
+        <w:t xml:space="preserve"> the memory. The next step is </w:t>
+      </w:r>
+      <w:proofErr w:type="spellStart"/>
+      <w:r>
+        <w:t>that</w:t>
+      </w:r>
+      <w:proofErr w:type="spellEnd"/>
+      <w:r>
+        <w:t xml:space="preserve"> </w:t>
+      </w:r>
+      <w:proofErr w:type="spellStart"/>
+      <w:r>
+        <w:t>all</w:t>
+      </w:r>
+      <w:proofErr w:type="spellEnd"/>
+      <w:r>
+        <w:t xml:space="preserve"> </w:t>
+      </w:r>
+      <w:proofErr w:type="spellStart"/>
+      <w:r>
+        <w:t>comments</w:t>
+      </w:r>
+      <w:proofErr w:type="spellEnd"/>
+      <w:r>
+        <w:t xml:space="preserve">, </w:t>
+      </w:r>
+      <w:proofErr w:type="spellStart"/>
+      <w:r>
+        <w:t>newlines</w:t>
+      </w:r>
+      <w:proofErr w:type="spellEnd"/>
+      <w:r>
+        <w:t xml:space="preserve"> </w:t>
+      </w:r>
+      <w:proofErr w:type="spellStart"/>
+      <w:r>
+        <w:t>and</w:t>
+      </w:r>
+      <w:proofErr w:type="spellEnd"/>
+      <w:r>
+        <w:t xml:space="preserve"> extra </w:t>
+      </w:r>
+      <w:proofErr w:type="spellStart"/>
+      <w:r>
+        <w:t>spaces</w:t>
+      </w:r>
+      <w:proofErr w:type="spellEnd"/>
+      <w:r>
+        <w:t xml:space="preserve"> are </w:t>
+      </w:r>
+      <w:proofErr w:type="spellStart"/>
+      <w:r>
+        <w:t>stripped</w:t>
+      </w:r>
+      <w:proofErr w:type="spellEnd"/>
+      <w:r>
+        <w:t xml:space="preserve"> </w:t>
+      </w:r>
+      <w:proofErr w:type="spellStart"/>
+      <w:r>
+        <w:t>from</w:t>
+      </w:r>
+      <w:proofErr w:type="spellEnd"/>
+      <w:r>
+        <w:t xml:space="preserve"> the file. The file is </w:t>
+      </w:r>
+      <w:proofErr w:type="spellStart"/>
+      <w:r>
+        <w:t>then</w:t>
+      </w:r>
+      <w:proofErr w:type="spellEnd"/>
+      <w:r>
+        <w:t xml:space="preserve"> split </w:t>
+      </w:r>
+      <w:proofErr w:type="spellStart"/>
+      <w:r>
+        <w:t>into</w:t>
+      </w:r>
+      <w:proofErr w:type="spellEnd"/>
+      <w:r>
+        <w:t xml:space="preserve"> single </w:t>
+      </w:r>
+      <w:proofErr w:type="spellStart"/>
+      <w:r>
+        <w:t>lines</w:t>
+      </w:r>
+      <w:proofErr w:type="spellEnd"/>
+      <w:r>
+        <w:t xml:space="preserve"> </w:t>
+      </w:r>
+      <w:proofErr w:type="spellStart"/>
+      <w:r>
+        <w:t>using</w:t>
+      </w:r>
+      <w:proofErr w:type="spellEnd"/>
+      <w:r>
+        <w:t xml:space="preserve"> the “;” </w:t>
+      </w:r>
+      <w:proofErr w:type="spellStart"/>
+      <w:r>
+        <w:t>symbol</w:t>
+      </w:r>
+      <w:proofErr w:type="spellEnd"/>
+      <w:r>
+        <w:t xml:space="preserve"> </w:t>
+      </w:r>
+      <w:proofErr w:type="spellStart"/>
+      <w:r>
+        <w:t>that</w:t>
+      </w:r>
+      <w:proofErr w:type="spellEnd"/>
+      <w:r>
+        <w:t xml:space="preserve"> </w:t>
+      </w:r>
+      <w:proofErr w:type="spellStart"/>
+      <w:r>
+        <w:t>denotes</w:t>
+      </w:r>
+      <w:proofErr w:type="spellEnd"/>
+      <w:r>
+        <w:t xml:space="preserve"> the end of a line. </w:t>
+      </w:r>
+      <w:proofErr w:type="spellStart"/>
+      <w:r>
+        <w:t>While</w:t>
+      </w:r>
+      <w:proofErr w:type="spellEnd"/>
+      <w:r>
+        <w:t xml:space="preserve"> </w:t>
+      </w:r>
+      <w:proofErr w:type="spellStart"/>
+      <w:r>
+        <w:t>doing</w:t>
+      </w:r>
+      <w:proofErr w:type="spellEnd"/>
+      <w:r>
+        <w:t xml:space="preserve"> </w:t>
+      </w:r>
+      <w:proofErr w:type="spellStart"/>
+      <w:r>
+        <w:t>this</w:t>
+      </w:r>
+      <w:proofErr w:type="spellEnd"/>
+      <w:r>
+        <w:t xml:space="preserve"> the compiler </w:t>
+      </w:r>
+      <w:proofErr w:type="spellStart"/>
+      <w:r>
+        <w:t>writes</w:t>
+      </w:r>
+      <w:proofErr w:type="spellEnd"/>
+      <w:r>
+        <w:t xml:space="preserve"> the data </w:t>
+      </w:r>
+      <w:proofErr w:type="spellStart"/>
+      <w:r>
+        <w:t>to</w:t>
+      </w:r>
+      <w:proofErr w:type="spellEnd"/>
+      <w:r>
+        <w:t xml:space="preserve"> </w:t>
+      </w:r>
+      <w:proofErr w:type="spellStart"/>
+      <w:r>
+        <w:t>two</w:t>
+      </w:r>
+      <w:proofErr w:type="spellEnd"/>
+      <w:r>
+        <w:t xml:space="preserve"> arrays: the data array </w:t>
+      </w:r>
+      <w:proofErr w:type="spellStart"/>
+      <w:r>
+        <w:t>for</w:t>
+      </w:r>
+      <w:proofErr w:type="spellEnd"/>
+      <w:r>
+        <w:t xml:space="preserve"> </w:t>
+      </w:r>
+      <w:proofErr w:type="spellStart"/>
+      <w:r>
+        <w:t>everything</w:t>
+      </w:r>
+      <w:proofErr w:type="spellEnd"/>
+      <w:r>
+        <w:t xml:space="preserve"> </w:t>
+      </w:r>
+      <w:proofErr w:type="spellStart"/>
+      <w:r>
+        <w:t>between</w:t>
+      </w:r>
+      <w:proofErr w:type="spellEnd"/>
+      <w:r>
+        <w:t xml:space="preserve"> “//**DATA**” </w:t>
+      </w:r>
+      <w:proofErr w:type="spellStart"/>
+      <w:r>
+        <w:t>and</w:t>
+      </w:r>
+      <w:proofErr w:type="spellEnd"/>
+      <w:r>
+        <w:t xml:space="preserve"> “//**CODE**” </w:t>
+      </w:r>
+      <w:proofErr w:type="spellStart"/>
+      <w:r>
+        <w:t>and</w:t>
+      </w:r>
+      <w:proofErr w:type="spellEnd"/>
+      <w:r>
+        <w:t xml:space="preserve"> the code array </w:t>
+      </w:r>
+      <w:proofErr w:type="spellStart"/>
+      <w:r>
+        <w:t>for</w:t>
+      </w:r>
+      <w:proofErr w:type="spellEnd"/>
+      <w:r>
+        <w:t xml:space="preserve"> </w:t>
+      </w:r>
+      <w:proofErr w:type="spellStart"/>
+      <w:r>
+        <w:t>everything</w:t>
+      </w:r>
+      <w:proofErr w:type="spellEnd"/>
+      <w:r>
+        <w:t xml:space="preserve"> </w:t>
+      </w:r>
+      <w:proofErr w:type="spellStart"/>
+      <w:r>
+        <w:t>after</w:t>
+      </w:r>
+      <w:proofErr w:type="spellEnd"/>
+      <w:r>
+        <w:t xml:space="preserve"> “//**CODE**”. </w:t>
+      </w:r>
+      <w:proofErr w:type="spellStart"/>
+      <w:r>
+        <w:t>Everything</w:t>
+      </w:r>
+      <w:proofErr w:type="spellEnd"/>
+      <w:r>
+        <w:t xml:space="preserve"> </w:t>
+      </w:r>
+      <w:proofErr w:type="spellStart"/>
+      <w:r>
+        <w:t>before</w:t>
+      </w:r>
+      <w:proofErr w:type="spellEnd"/>
+      <w:r>
+        <w:t xml:space="preserve"> //**DATA** is </w:t>
+      </w:r>
+      <w:proofErr w:type="spellStart"/>
+      <w:r>
+        <w:t>ignored</w:t>
+      </w:r>
+      <w:proofErr w:type="spellEnd"/>
+      <w:r>
+        <w:t>. The data ar</w:t>
+      </w:r>
+      <w:r>
+        <w:t xml:space="preserve">ray </w:t>
+      </w:r>
+      <w:proofErr w:type="spellStart"/>
+      <w:r>
+        <w:t>gets</w:t>
+      </w:r>
+      <w:proofErr w:type="spellEnd"/>
+      <w:r>
+        <w:t xml:space="preserve"> </w:t>
+      </w:r>
+      <w:proofErr w:type="spellStart"/>
+      <w:r>
+        <w:t>compiled</w:t>
+      </w:r>
+      <w:proofErr w:type="spellEnd"/>
+      <w:r>
+        <w:t xml:space="preserve"> </w:t>
+      </w:r>
+      <w:proofErr w:type="spellStart"/>
+      <w:r>
+        <w:t>immediately</w:t>
+      </w:r>
+      <w:proofErr w:type="spellEnd"/>
+      <w:r>
+        <w:t xml:space="preserve">. </w:t>
+      </w:r>
+    </w:p>
+    <w:p>
+      <w:r>
+        <w:t xml:space="preserve">The </w:t>
+      </w:r>
+      <w:proofErr w:type="spellStart"/>
+      <w:r>
+        <w:t>preprocessor</w:t>
+      </w:r>
+      <w:proofErr w:type="spellEnd"/>
+      <w:r>
+        <w:t xml:space="preserve"> </w:t>
+      </w:r>
+      <w:proofErr w:type="spellStart"/>
+      <w:r>
+        <w:t>further</w:t>
+      </w:r>
+      <w:proofErr w:type="spellEnd"/>
+      <w:r>
+        <w:t xml:space="preserve"> </w:t>
+      </w:r>
+      <w:proofErr w:type="spellStart"/>
+      <w:r>
+        <w:t>removes</w:t>
+      </w:r>
+      <w:proofErr w:type="spellEnd"/>
+      <w:r>
+        <w:t xml:space="preserve"> </w:t>
+      </w:r>
+      <w:proofErr w:type="spellStart"/>
+      <w:r>
+        <w:t>some</w:t>
+      </w:r>
+      <w:proofErr w:type="spellEnd"/>
+      <w:r>
+        <w:t xml:space="preserve"> special statements </w:t>
+      </w:r>
+      <w:proofErr w:type="spellStart"/>
+      <w:r>
+        <w:t>that</w:t>
+      </w:r>
+      <w:proofErr w:type="spellEnd"/>
+      <w:r>
+        <w:t xml:space="preserve"> are </w:t>
+      </w:r>
+      <w:proofErr w:type="spellStart"/>
+      <w:r>
+        <w:t>needed</w:t>
+      </w:r>
+      <w:proofErr w:type="spellEnd"/>
+      <w:r>
+        <w:t xml:space="preserve"> </w:t>
+      </w:r>
+      <w:proofErr w:type="spellStart"/>
+      <w:r>
+        <w:t>to</w:t>
+      </w:r>
+      <w:proofErr w:type="spellEnd"/>
+      <w:r>
+        <w:t xml:space="preserve"> make </w:t>
+      </w:r>
+      <w:proofErr w:type="spellStart"/>
+      <w:r>
+        <w:t>valid</w:t>
+      </w:r>
+      <w:proofErr w:type="spellEnd"/>
+      <w:r>
+        <w:t xml:space="preserve"> </w:t>
+      </w:r>
+      <w:proofErr w:type="spellStart"/>
+      <w:r>
         <w:t>php</w:t>
       </w:r>
       <w:proofErr w:type="spellEnd"/>
-    </w:p>
-    <w:p>
-      <w:pPr>
-        <w:rPr>
-          <w:lang w:val="en-GB"/>
-        </w:rPr>
-      </w:pPr>
-      <w:r>
-        <w:rPr>
-          <w:lang w:val="en-GB"/>
-        </w:rPr>
-        <w:t xml:space="preserve">The Java to PHP conversion is usually natural, the two languages sharing most syntax but there are some differences we must note down. We are not required to create a class in PHP. The initialization will  differ in PHP from Java, but they share the same core in the end. Also while we have some of the variables initialized globally in Java, in PHP they will be local. Having no class will make the class initialization irrelevant in PHP and that’s why its missing. The later functions in the Java code right after the function </w:t>
-      </w:r>
-      <w:proofErr w:type="spellStart"/>
-      <w:r>
-        <w:rPr>
-          <w:lang w:val="en-GB"/>
-        </w:rPr>
-        <w:t>TimerManage</w:t>
-      </w:r>
-      <w:proofErr w:type="spellEnd"/>
-      <w:r>
-        <w:rPr>
-          <w:lang w:val="en-GB"/>
-        </w:rPr>
-        <w:t xml:space="preserve"> are included in the PHP code using “include “</w:t>
-      </w:r>
-      <w:proofErr w:type="spellStart"/>
-      <w:r>
-        <w:rPr>
-          <w:lang w:val="en-GB"/>
-        </w:rPr>
-        <w:t>functions.php</w:t>
-      </w:r>
-      <w:proofErr w:type="spellEnd"/>
-      <w:r>
-        <w:rPr>
-          <w:lang w:val="en-GB"/>
-        </w:rPr>
-        <w:t xml:space="preserve">”;”. In </w:t>
-      </w:r>
-      <w:proofErr w:type="spellStart"/>
-      <w:r>
-        <w:rPr>
-          <w:lang w:val="en-GB"/>
-        </w:rPr>
-        <w:t>TimerManage</w:t>
-      </w:r>
-      <w:proofErr w:type="spellEnd"/>
-      <w:r>
-        <w:rPr>
-          <w:lang w:val="en-GB"/>
-        </w:rPr>
-        <w:t>, % operation is replaced by the mod() function. Due to our PHP compiler limitations we are required to use variables as arguments when calling functions.</w:t>
-      </w:r>
-    </w:p>
-    <w:p>
-      <w:pPr>
-        <w:rPr>
-          <w:b/>
-          <w:sz w:val="28"/>
-          <w:szCs w:val="28"/>
-          <w:lang w:val="en-GB"/>
-        </w:rPr>
-      </w:pPr>
-      <w:r>
-        <w:rPr>
-          <w:b/>
-          <w:sz w:val="28"/>
-          <w:szCs w:val="28"/>
-          <w:lang w:val="en-GB"/>
-        </w:rPr>
-        <w:t>Validation</w:t>
-      </w:r>
-    </w:p>
-    <w:p>
-      <w:pPr>
-        <w:rPr>
-          <w:lang w:val="en-GB"/>
-        </w:rPr>
-      </w:pPr>
-      <w:r>
-        <w:rPr>
-          <w:lang w:val="en-GB"/>
-        </w:rPr>
-        <w:t xml:space="preserve">Because of the natural similarity and ease of conversion, the PHP codes correctness can be correlated to its java counterpart, the correctness of the java code was validated in the Validation part of the Software Design. </w:t>
+      <w:r>
+        <w:t xml:space="preserve"> </w:t>
+      </w:r>
+      <w:proofErr w:type="spellStart"/>
+      <w:r>
+        <w:t>such</w:t>
+      </w:r>
+      <w:proofErr w:type="spellEnd"/>
+      <w:r>
+        <w:t xml:space="preserve"> as “</w:t>
+      </w:r>
+      <w:proofErr w:type="spellStart"/>
+      <w:r>
+        <w:t>global</w:t>
+      </w:r>
+      <w:proofErr w:type="spellEnd"/>
+      <w:r>
+        <w:t xml:space="preserve">” </w:t>
+      </w:r>
+      <w:proofErr w:type="spellStart"/>
+      <w:r>
+        <w:t>and</w:t>
+      </w:r>
+      <w:proofErr w:type="spellEnd"/>
+      <w:r>
+        <w:t xml:space="preserve"> changes </w:t>
+      </w:r>
+      <w:proofErr w:type="spellStart"/>
+      <w:r>
+        <w:t>some</w:t>
+      </w:r>
+      <w:proofErr w:type="spellEnd"/>
+      <w:r>
+        <w:t xml:space="preserve"> shortcuts in </w:t>
+      </w:r>
+      <w:proofErr w:type="spellStart"/>
+      <w:r>
+        <w:t>their</w:t>
+      </w:r>
+      <w:proofErr w:type="spellEnd"/>
+      <w:r>
+        <w:t xml:space="preserve"> full </w:t>
+      </w:r>
+      <w:proofErr w:type="spellStart"/>
+      <w:r>
+        <w:t>version</w:t>
+      </w:r>
+      <w:proofErr w:type="spellEnd"/>
+      <w:r>
+        <w:t xml:space="preserve">. For </w:t>
+      </w:r>
+      <w:proofErr w:type="spellStart"/>
+      <w:r>
+        <w:t>example</w:t>
+      </w:r>
+      <w:proofErr w:type="spellEnd"/>
+      <w:r>
+        <w:t xml:space="preserve"> $abc++ </w:t>
+      </w:r>
+      <w:proofErr w:type="spellStart"/>
+      <w:r>
+        <w:t>will</w:t>
+      </w:r>
+      <w:proofErr w:type="spellEnd"/>
+      <w:r>
+        <w:t xml:space="preserve"> </w:t>
+      </w:r>
+      <w:proofErr w:type="spellStart"/>
+      <w:r>
+        <w:t>be</w:t>
+      </w:r>
+      <w:proofErr w:type="spellEnd"/>
+      <w:r>
+        <w:t xml:space="preserve"> </w:t>
+      </w:r>
+      <w:proofErr w:type="spellStart"/>
+      <w:r>
+        <w:t>changed</w:t>
+      </w:r>
+      <w:proofErr w:type="spellEnd"/>
+      <w:r>
+        <w:t xml:space="preserve"> </w:t>
+      </w:r>
+      <w:proofErr w:type="spellStart"/>
+      <w:r>
+        <w:t>into</w:t>
+      </w:r>
+      <w:proofErr w:type="spellEnd"/>
+      <w:r>
+        <w:t xml:space="preserve"> $abc+=1. </w:t>
+      </w:r>
+      <w:proofErr w:type="spellStart"/>
+      <w:r>
+        <w:t>This</w:t>
+      </w:r>
+      <w:proofErr w:type="spellEnd"/>
+      <w:r>
+        <w:t xml:space="preserve"> </w:t>
+      </w:r>
+      <w:proofErr w:type="spellStart"/>
+      <w:r>
+        <w:t>ensures</w:t>
+      </w:r>
+      <w:proofErr w:type="spellEnd"/>
+      <w:r>
+        <w:t xml:space="preserve"> </w:t>
+      </w:r>
+      <w:proofErr w:type="spellStart"/>
+      <w:r>
+        <w:t>that</w:t>
+      </w:r>
+      <w:proofErr w:type="spellEnd"/>
+      <w:r>
+        <w:t xml:space="preserve"> the compiler </w:t>
+      </w:r>
+      <w:proofErr w:type="spellStart"/>
+      <w:r>
+        <w:t>only</w:t>
+      </w:r>
+      <w:proofErr w:type="spellEnd"/>
+      <w:r>
+        <w:t xml:space="preserve"> </w:t>
+      </w:r>
+      <w:proofErr w:type="spellStart"/>
+      <w:r>
+        <w:t>needs</w:t>
+      </w:r>
+      <w:proofErr w:type="spellEnd"/>
+      <w:r>
+        <w:t xml:space="preserve"> </w:t>
+      </w:r>
+      <w:proofErr w:type="spellStart"/>
+      <w:r>
+        <w:t>to</w:t>
+      </w:r>
+      <w:proofErr w:type="spellEnd"/>
+      <w:r>
+        <w:t xml:space="preserve"> </w:t>
+      </w:r>
+      <w:proofErr w:type="spellStart"/>
+      <w:r>
+        <w:t>be</w:t>
+      </w:r>
+      <w:proofErr w:type="spellEnd"/>
+      <w:r>
+        <w:t xml:space="preserve"> </w:t>
+      </w:r>
+      <w:proofErr w:type="spellStart"/>
+      <w:r>
+        <w:t>able</w:t>
+      </w:r>
+      <w:proofErr w:type="spellEnd"/>
+      <w:r>
+        <w:t xml:space="preserve"> </w:t>
+      </w:r>
+      <w:proofErr w:type="spellStart"/>
+      <w:r>
+        <w:t>to</w:t>
+      </w:r>
+      <w:proofErr w:type="spellEnd"/>
+      <w:r>
+        <w:t xml:space="preserve"> handle $abc+=1. </w:t>
+      </w:r>
+    </w:p>
+    <w:p>
+      <w:pPr>
+        <w:pStyle w:val="Heading2"/>
+      </w:pPr>
+      <w:proofErr w:type="spellStart"/>
+      <w:r>
+        <w:t>Splitting</w:t>
+      </w:r>
+      <w:proofErr w:type="spellEnd"/>
+      <w:r>
+        <w:t xml:space="preserve"> </w:t>
+      </w:r>
+    </w:p>
+    <w:p>
+      <w:r>
+        <w:t xml:space="preserve">In the second </w:t>
+      </w:r>
+      <w:proofErr w:type="spellStart"/>
+      <w:r>
+        <w:t>phase</w:t>
+      </w:r>
+      <w:proofErr w:type="spellEnd"/>
+      <w:r>
+        <w:t xml:space="preserve"> the code is split up </w:t>
+      </w:r>
+      <w:proofErr w:type="spellStart"/>
+      <w:r>
+        <w:t>by</w:t>
+      </w:r>
+      <w:proofErr w:type="spellEnd"/>
+      <w:r>
+        <w:t xml:space="preserve"> </w:t>
+      </w:r>
+      <w:proofErr w:type="spellStart"/>
+      <w:r>
+        <w:t>function</w:t>
+      </w:r>
+      <w:proofErr w:type="spellEnd"/>
+      <w:r>
+        <w:t xml:space="preserve">. </w:t>
+      </w:r>
+      <w:proofErr w:type="spellStart"/>
+      <w:r>
+        <w:t>Every</w:t>
+      </w:r>
+      <w:proofErr w:type="spellEnd"/>
+      <w:r>
+        <w:t xml:space="preserve"> </w:t>
+      </w:r>
+      <w:proofErr w:type="spellStart"/>
+      <w:r>
+        <w:t>function</w:t>
+      </w:r>
+      <w:proofErr w:type="spellEnd"/>
+      <w:r>
+        <w:t xml:space="preserve"> </w:t>
+      </w:r>
+      <w:proofErr w:type="spellStart"/>
+      <w:r>
+        <w:t>gets</w:t>
+      </w:r>
+      <w:proofErr w:type="spellEnd"/>
+      <w:r>
+        <w:t xml:space="preserve"> his </w:t>
+      </w:r>
+      <w:proofErr w:type="spellStart"/>
+      <w:r>
+        <w:t>own</w:t>
+      </w:r>
+      <w:proofErr w:type="spellEnd"/>
+      <w:r>
+        <w:t xml:space="preserve"> array </w:t>
+      </w:r>
+      <w:proofErr w:type="spellStart"/>
+      <w:r>
+        <w:t>with</w:t>
+      </w:r>
+      <w:proofErr w:type="spellEnd"/>
+      <w:r>
+        <w:t xml:space="preserve"> </w:t>
+      </w:r>
+      <w:proofErr w:type="spellStart"/>
+      <w:r>
+        <w:t>all</w:t>
+      </w:r>
+      <w:proofErr w:type="spellEnd"/>
+      <w:r>
+        <w:t xml:space="preserve"> the </w:t>
+      </w:r>
+      <w:proofErr w:type="spellStart"/>
+      <w:r>
+        <w:t>lines</w:t>
+      </w:r>
+      <w:proofErr w:type="spellEnd"/>
+      <w:r>
+        <w:t xml:space="preserve"> </w:t>
+      </w:r>
+      <w:proofErr w:type="spellStart"/>
+      <w:r>
+        <w:t>that</w:t>
+      </w:r>
+      <w:proofErr w:type="spellEnd"/>
+      <w:r>
+        <w:t xml:space="preserve"> are in </w:t>
+      </w:r>
+      <w:proofErr w:type="spellStart"/>
+      <w:r>
+        <w:t>that</w:t>
+      </w:r>
+      <w:proofErr w:type="spellEnd"/>
+      <w:r>
+        <w:t xml:space="preserve"> </w:t>
+      </w:r>
+      <w:proofErr w:type="spellStart"/>
+      <w:r>
+        <w:t>function</w:t>
+      </w:r>
+      <w:proofErr w:type="spellEnd"/>
+      <w:r>
+        <w:t xml:space="preserve">. The code </w:t>
+      </w:r>
+      <w:proofErr w:type="spellStart"/>
+      <w:r>
+        <w:t>not</w:t>
+      </w:r>
+      <w:proofErr w:type="spellEnd"/>
+      <w:r>
+        <w:t xml:space="preserve"> </w:t>
+      </w:r>
+      <w:proofErr w:type="spellStart"/>
+      <w:r>
+        <w:t>inside</w:t>
+      </w:r>
+      <w:proofErr w:type="spellEnd"/>
+      <w:r>
+        <w:t xml:space="preserve"> of a </w:t>
+      </w:r>
+      <w:proofErr w:type="spellStart"/>
+      <w:r>
+        <w:t>function</w:t>
+      </w:r>
+      <w:proofErr w:type="spellEnd"/>
+      <w:r>
+        <w:t xml:space="preserve"> </w:t>
+      </w:r>
+      <w:proofErr w:type="spellStart"/>
+      <w:r>
+        <w:t>goes</w:t>
+      </w:r>
+      <w:proofErr w:type="spellEnd"/>
+      <w:r>
+        <w:t xml:space="preserve"> </w:t>
+      </w:r>
+      <w:proofErr w:type="spellStart"/>
+      <w:r>
+        <w:t>into</w:t>
+      </w:r>
+      <w:proofErr w:type="spellEnd"/>
+      <w:r>
+        <w:t xml:space="preserve"> a separate array. </w:t>
+      </w:r>
+    </w:p>
+    <w:p>
+      <w:pPr>
+        <w:pStyle w:val="Heading2"/>
+      </w:pPr>
+      <w:proofErr w:type="spellStart"/>
+      <w:r>
+        <w:t>Compiling</w:t>
+      </w:r>
+      <w:proofErr w:type="spellEnd"/>
+      <w:r>
+        <w:t xml:space="preserve"> </w:t>
+      </w:r>
+    </w:p>
+    <w:p>
+      <w:r>
+        <w:t xml:space="preserve">The </w:t>
+      </w:r>
+      <w:proofErr w:type="spellStart"/>
+      <w:r>
+        <w:t>third</w:t>
+      </w:r>
+      <w:proofErr w:type="spellEnd"/>
+      <w:r>
+        <w:t xml:space="preserve"> </w:t>
+      </w:r>
+      <w:proofErr w:type="spellStart"/>
+      <w:r>
+        <w:t>phase</w:t>
+      </w:r>
+      <w:proofErr w:type="spellEnd"/>
+      <w:r>
+        <w:t xml:space="preserve"> is the most important </w:t>
+      </w:r>
+      <w:proofErr w:type="spellStart"/>
+      <w:r>
+        <w:t>one</w:t>
+      </w:r>
+      <w:proofErr w:type="spellEnd"/>
+      <w:r>
+        <w:t xml:space="preserve">. It starts </w:t>
+      </w:r>
+      <w:proofErr w:type="spellStart"/>
+      <w:r>
+        <w:t>by</w:t>
+      </w:r>
+      <w:proofErr w:type="spellEnd"/>
+      <w:r>
+        <w:t xml:space="preserve"> </w:t>
+      </w:r>
+      <w:proofErr w:type="spellStart"/>
+      <w:r>
+        <w:t>compiling</w:t>
+      </w:r>
+      <w:proofErr w:type="spellEnd"/>
+      <w:r>
+        <w:t xml:space="preserve"> the code </w:t>
+      </w:r>
+      <w:proofErr w:type="spellStart"/>
+      <w:r>
+        <w:t>that</w:t>
+      </w:r>
+      <w:proofErr w:type="spellEnd"/>
+      <w:r>
+        <w:t xml:space="preserve"> is at the start </w:t>
+      </w:r>
+      <w:proofErr w:type="spellStart"/>
+      <w:r>
+        <w:t>and</w:t>
+      </w:r>
+      <w:proofErr w:type="spellEnd"/>
+      <w:r>
+        <w:t xml:space="preserve"> </w:t>
+      </w:r>
+      <w:proofErr w:type="spellStart"/>
+      <w:r>
+        <w:t>not</w:t>
+      </w:r>
+      <w:proofErr w:type="spellEnd"/>
+      <w:r>
+        <w:t xml:space="preserve"> </w:t>
+      </w:r>
+      <w:proofErr w:type="spellStart"/>
+      <w:r>
+        <w:t>inside</w:t>
+      </w:r>
+      <w:proofErr w:type="spellEnd"/>
+      <w:r>
+        <w:t xml:space="preserve"> a </w:t>
+      </w:r>
+      <w:proofErr w:type="spellStart"/>
+      <w:r>
+        <w:t>function</w:t>
+      </w:r>
+      <w:proofErr w:type="spellEnd"/>
+      <w:r>
+        <w:t xml:space="preserve">. </w:t>
+      </w:r>
+      <w:proofErr w:type="spellStart"/>
+      <w:r>
+        <w:t>While</w:t>
+      </w:r>
+      <w:proofErr w:type="spellEnd"/>
+      <w:r>
+        <w:t xml:space="preserve"> </w:t>
+      </w:r>
+      <w:proofErr w:type="spellStart"/>
+      <w:r>
+        <w:t>compiling</w:t>
+      </w:r>
+      <w:proofErr w:type="spellEnd"/>
+      <w:r>
+        <w:t xml:space="preserve"> </w:t>
+      </w:r>
+      <w:proofErr w:type="spellStart"/>
+      <w:r>
+        <w:t>it</w:t>
+      </w:r>
+      <w:proofErr w:type="spellEnd"/>
+      <w:r>
+        <w:t xml:space="preserve"> </w:t>
+      </w:r>
+      <w:proofErr w:type="spellStart"/>
+      <w:r>
+        <w:t>keeps</w:t>
+      </w:r>
+      <w:proofErr w:type="spellEnd"/>
+      <w:r>
+        <w:t xml:space="preserve"> track of </w:t>
+      </w:r>
+      <w:proofErr w:type="spellStart"/>
+      <w:r>
+        <w:t>what</w:t>
+      </w:r>
+      <w:proofErr w:type="spellEnd"/>
+      <w:r>
+        <w:t xml:space="preserve"> </w:t>
+      </w:r>
+      <w:proofErr w:type="spellStart"/>
+      <w:r>
+        <w:t>functions</w:t>
+      </w:r>
+      <w:proofErr w:type="spellEnd"/>
+      <w:r>
+        <w:t xml:space="preserve"> are </w:t>
+      </w:r>
+      <w:proofErr w:type="spellStart"/>
+      <w:r>
+        <w:t>called</w:t>
+      </w:r>
+      <w:proofErr w:type="spellEnd"/>
+      <w:r>
+        <w:t xml:space="preserve"> </w:t>
+      </w:r>
+      <w:proofErr w:type="spellStart"/>
+      <w:r>
+        <w:t>and</w:t>
+      </w:r>
+      <w:proofErr w:type="spellEnd"/>
+      <w:r>
+        <w:t xml:space="preserve"> </w:t>
+      </w:r>
+      <w:proofErr w:type="spellStart"/>
+      <w:r>
+        <w:t>adds</w:t>
+      </w:r>
+      <w:proofErr w:type="spellEnd"/>
+      <w:r>
+        <w:t xml:space="preserve"> these, </w:t>
+      </w:r>
+      <w:proofErr w:type="spellStart"/>
+      <w:r>
+        <w:t>if</w:t>
+      </w:r>
+      <w:proofErr w:type="spellEnd"/>
+      <w:r>
+        <w:t xml:space="preserve"> </w:t>
+      </w:r>
+      <w:proofErr w:type="spellStart"/>
+      <w:r>
+        <w:t>they</w:t>
+      </w:r>
+      <w:proofErr w:type="spellEnd"/>
+      <w:r>
+        <w:t xml:space="preserve"> are </w:t>
+      </w:r>
+      <w:proofErr w:type="spellStart"/>
+      <w:r>
+        <w:t>not</w:t>
+      </w:r>
+      <w:proofErr w:type="spellEnd"/>
+      <w:r>
+        <w:t xml:space="preserve"> </w:t>
+      </w:r>
+      <w:proofErr w:type="spellStart"/>
+      <w:r>
+        <w:t>already</w:t>
+      </w:r>
+      <w:proofErr w:type="spellEnd"/>
+      <w:r>
+        <w:t xml:space="preserve"> </w:t>
+      </w:r>
+      <w:proofErr w:type="spellStart"/>
+      <w:r>
+        <w:t>compiled</w:t>
+      </w:r>
+      <w:proofErr w:type="spellEnd"/>
+      <w:r>
+        <w:t xml:space="preserve">, </w:t>
+      </w:r>
+      <w:proofErr w:type="spellStart"/>
+      <w:r>
+        <w:t>to</w:t>
+      </w:r>
+      <w:proofErr w:type="spellEnd"/>
+      <w:r>
+        <w:t xml:space="preserve"> the </w:t>
+      </w:r>
+      <w:proofErr w:type="spellStart"/>
+      <w:r>
+        <w:t>toCompile</w:t>
+      </w:r>
+      <w:proofErr w:type="spellEnd"/>
+      <w:r>
+        <w:t xml:space="preserve"> queue. </w:t>
+      </w:r>
+      <w:proofErr w:type="spellStart"/>
+      <w:r>
+        <w:t>This</w:t>
+      </w:r>
+      <w:proofErr w:type="spellEnd"/>
+      <w:r>
+        <w:t xml:space="preserve"> </w:t>
+      </w:r>
+      <w:proofErr w:type="spellStart"/>
+      <w:r>
+        <w:t>helps</w:t>
+      </w:r>
+      <w:proofErr w:type="spellEnd"/>
+      <w:r>
+        <w:t xml:space="preserve"> in making </w:t>
+      </w:r>
+      <w:proofErr w:type="spellStart"/>
+      <w:r>
+        <w:t>sure</w:t>
+      </w:r>
+      <w:proofErr w:type="spellEnd"/>
+      <w:r>
+        <w:t xml:space="preserve"> </w:t>
+      </w:r>
+      <w:proofErr w:type="spellStart"/>
+      <w:r>
+        <w:t>there</w:t>
+      </w:r>
+      <w:proofErr w:type="spellEnd"/>
+      <w:r>
+        <w:t xml:space="preserve"> is no dead code, as a </w:t>
+      </w:r>
+      <w:proofErr w:type="spellStart"/>
+      <w:r>
+        <w:t>function</w:t>
+      </w:r>
+      <w:proofErr w:type="spellEnd"/>
+      <w:r>
+        <w:t xml:space="preserve"> </w:t>
+      </w:r>
+      <w:proofErr w:type="spellStart"/>
+      <w:r>
+        <w:t>that</w:t>
+      </w:r>
+      <w:proofErr w:type="spellEnd"/>
+      <w:r>
+        <w:t xml:space="preserve"> is never </w:t>
+      </w:r>
+      <w:proofErr w:type="spellStart"/>
+      <w:r>
+        <w:t>called</w:t>
+      </w:r>
+      <w:proofErr w:type="spellEnd"/>
+      <w:r>
+        <w:t xml:space="preserve">, </w:t>
+      </w:r>
+      <w:proofErr w:type="spellStart"/>
+      <w:r>
+        <w:t>will</w:t>
+      </w:r>
+      <w:proofErr w:type="spellEnd"/>
+      <w:r>
+        <w:t xml:space="preserve"> </w:t>
+      </w:r>
+      <w:proofErr w:type="spellStart"/>
+      <w:r>
+        <w:t>not</w:t>
+      </w:r>
+      <w:proofErr w:type="spellEnd"/>
+      <w:r>
+        <w:t xml:space="preserve"> </w:t>
+      </w:r>
+      <w:proofErr w:type="spellStart"/>
+      <w:r>
+        <w:t>be</w:t>
+      </w:r>
+      <w:proofErr w:type="spellEnd"/>
+      <w:r>
+        <w:t xml:space="preserve"> </w:t>
+      </w:r>
+      <w:proofErr w:type="spellStart"/>
+      <w:r>
+        <w:t>compiled</w:t>
+      </w:r>
+      <w:proofErr w:type="spellEnd"/>
+      <w:r>
+        <w:t xml:space="preserve">. The compiler </w:t>
+      </w:r>
+      <w:proofErr w:type="spellStart"/>
+      <w:r>
+        <w:t>adds</w:t>
+      </w:r>
+      <w:proofErr w:type="spellEnd"/>
+      <w:r>
+        <w:t xml:space="preserve"> the </w:t>
+      </w:r>
+      <w:proofErr w:type="spellStart"/>
+      <w:r>
+        <w:t>function</w:t>
+      </w:r>
+      <w:proofErr w:type="spellEnd"/>
+      <w:r>
+        <w:t xml:space="preserve"> “</w:t>
+      </w:r>
+      <w:proofErr w:type="spellStart"/>
+      <w:r>
+        <w:t>main</w:t>
+      </w:r>
+      <w:proofErr w:type="spellEnd"/>
+      <w:r>
+        <w:t xml:space="preserve">”, </w:t>
+      </w:r>
+      <w:proofErr w:type="spellStart"/>
+      <w:r>
+        <w:t>which</w:t>
+      </w:r>
+      <w:proofErr w:type="spellEnd"/>
+      <w:r>
+        <w:t xml:space="preserve"> is the default start point of the code, </w:t>
+      </w:r>
+      <w:proofErr w:type="spellStart"/>
+      <w:r>
+        <w:t>to</w:t>
+      </w:r>
+      <w:proofErr w:type="spellEnd"/>
+      <w:r>
+        <w:t xml:space="preserve"> the queue </w:t>
+      </w:r>
+      <w:proofErr w:type="spellStart"/>
+      <w:r>
+        <w:t>and</w:t>
+      </w:r>
+      <w:proofErr w:type="spellEnd"/>
+      <w:r>
+        <w:t xml:space="preserve"> starts processing it. </w:t>
+      </w:r>
+    </w:p>
+    <w:p>
+      <w:pPr>
+        <w:rPr>
+          <w:lang w:val="en-GB"/>
+        </w:rPr>
+      </w:pPr>
+      <w:r>
+        <w:rPr>
+          <w:lang w:val="en-GB"/>
+        </w:rPr>
+        <w:lastRenderedPageBreak/>
+        <w:t xml:space="preserve">After compiling the main function it will continue in the next function in the </w:t>
+      </w:r>
+      <w:proofErr w:type="spellStart"/>
+      <w:r>
+        <w:rPr>
+          <w:lang w:val="en-GB"/>
+        </w:rPr>
+        <w:t>toCompile</w:t>
+      </w:r>
+      <w:proofErr w:type="spellEnd"/>
+      <w:r>
+        <w:rPr>
+          <w:lang w:val="en-GB"/>
+        </w:rPr>
+        <w:t xml:space="preserve"> queue and keep doing this till the </w:t>
+      </w:r>
+      <w:proofErr w:type="spellStart"/>
+      <w:r>
+        <w:rPr>
+          <w:lang w:val="en-GB"/>
+        </w:rPr>
+        <w:t>toCompile</w:t>
+      </w:r>
+      <w:proofErr w:type="spellEnd"/>
+      <w:r>
+        <w:rPr>
+          <w:lang w:val="en-GB"/>
+        </w:rPr>
+        <w:t xml:space="preserve"> queue is empty. </w:t>
+      </w:r>
+    </w:p>
+    <w:p>
+      <w:pPr>
+        <w:rPr>
+          <w:lang w:val="en-GB"/>
+        </w:rPr>
+      </w:pPr>
+      <w:r>
+        <w:t xml:space="preserve">The </w:t>
+      </w:r>
+      <w:proofErr w:type="spellStart"/>
+      <w:r>
+        <w:t>compiling</w:t>
+      </w:r>
+      <w:proofErr w:type="spellEnd"/>
+      <w:r>
+        <w:t xml:space="preserve"> </w:t>
+      </w:r>
+      <w:proofErr w:type="spellStart"/>
+      <w:r>
+        <w:t>itself</w:t>
+      </w:r>
+      <w:proofErr w:type="spellEnd"/>
+      <w:r>
+        <w:t xml:space="preserve"> is </w:t>
+      </w:r>
+      <w:proofErr w:type="spellStart"/>
+      <w:r>
+        <w:t>not</w:t>
+      </w:r>
+      <w:proofErr w:type="spellEnd"/>
+      <w:r>
+        <w:t xml:space="preserve"> a lot more </w:t>
+      </w:r>
+      <w:proofErr w:type="spellStart"/>
+      <w:r>
+        <w:t>than</w:t>
+      </w:r>
+      <w:proofErr w:type="spellEnd"/>
+      <w:r>
+        <w:t xml:space="preserve"> a lot of </w:t>
+      </w:r>
+      <w:proofErr w:type="spellStart"/>
+      <w:r>
+        <w:t>regex</w:t>
+      </w:r>
+      <w:proofErr w:type="spellEnd"/>
+      <w:r>
+        <w:t xml:space="preserve"> </w:t>
+      </w:r>
+      <w:proofErr w:type="spellStart"/>
+      <w:r>
+        <w:t>and</w:t>
+      </w:r>
+      <w:proofErr w:type="spellEnd"/>
+      <w:r>
+        <w:t xml:space="preserve"> switch statements </w:t>
+      </w:r>
+      <w:proofErr w:type="spellStart"/>
+      <w:r>
+        <w:t>that</w:t>
+      </w:r>
+      <w:proofErr w:type="spellEnd"/>
+      <w:r>
+        <w:t xml:space="preserve"> look at the input </w:t>
+      </w:r>
+      <w:proofErr w:type="spellStart"/>
+      <w:r>
+        <w:t>and</w:t>
+      </w:r>
+      <w:proofErr w:type="spellEnd"/>
+      <w:r>
+        <w:t xml:space="preserve"> make </w:t>
+      </w:r>
+      <w:proofErr w:type="spellStart"/>
+      <w:r>
+        <w:t>an</w:t>
+      </w:r>
+      <w:proofErr w:type="spellEnd"/>
+      <w:r>
+        <w:t xml:space="preserve"> output </w:t>
+      </w:r>
+      <w:proofErr w:type="spellStart"/>
+      <w:r>
+        <w:t>from</w:t>
+      </w:r>
+      <w:proofErr w:type="spellEnd"/>
+      <w:r>
+        <w:t xml:space="preserve"> </w:t>
+      </w:r>
+      <w:proofErr w:type="spellStart"/>
+      <w:r>
+        <w:t>that</w:t>
+      </w:r>
+      <w:proofErr w:type="spellEnd"/>
+      <w:r>
+        <w:t xml:space="preserve">. At the first </w:t>
+      </w:r>
+      <w:proofErr w:type="spellStart"/>
+      <w:r>
+        <w:t>notion</w:t>
+      </w:r>
+      <w:proofErr w:type="spellEnd"/>
+      <w:r>
+        <w:t xml:space="preserve"> of a </w:t>
+      </w:r>
+      <w:proofErr w:type="spellStart"/>
+      <w:r>
+        <w:t>variable</w:t>
+      </w:r>
+      <w:proofErr w:type="spellEnd"/>
+      <w:r>
+        <w:t xml:space="preserve"> a register is </w:t>
+      </w:r>
+      <w:proofErr w:type="spellStart"/>
+      <w:r>
+        <w:t>assigned</w:t>
+      </w:r>
+      <w:proofErr w:type="spellEnd"/>
+      <w:r>
+        <w:t xml:space="preserve"> </w:t>
+      </w:r>
+      <w:proofErr w:type="spellStart"/>
+      <w:r>
+        <w:t>to</w:t>
+      </w:r>
+      <w:proofErr w:type="spellEnd"/>
+      <w:r>
+        <w:t xml:space="preserve"> it. The code </w:t>
+      </w:r>
+      <w:proofErr w:type="spellStart"/>
+      <w:r>
+        <w:t>then</w:t>
+      </w:r>
+      <w:proofErr w:type="spellEnd"/>
+      <w:r>
+        <w:t xml:space="preserve"> </w:t>
+      </w:r>
+      <w:proofErr w:type="spellStart"/>
+      <w:r>
+        <w:t>uses</w:t>
+      </w:r>
+      <w:proofErr w:type="spellEnd"/>
+      <w:r>
+        <w:t xml:space="preserve"> </w:t>
+      </w:r>
+      <w:proofErr w:type="spellStart"/>
+      <w:r>
+        <w:t>this</w:t>
+      </w:r>
+      <w:proofErr w:type="spellEnd"/>
+      <w:r>
+        <w:t xml:space="preserve"> register in </w:t>
+      </w:r>
+      <w:proofErr w:type="spellStart"/>
+      <w:r>
+        <w:t>place</w:t>
+      </w:r>
+      <w:proofErr w:type="spellEnd"/>
+      <w:r>
+        <w:t xml:space="preserve"> of the </w:t>
+      </w:r>
+      <w:proofErr w:type="spellStart"/>
+      <w:r>
+        <w:t>variable</w:t>
+      </w:r>
+      <w:proofErr w:type="spellEnd"/>
+      <w:r>
+        <w:t xml:space="preserve">. </w:t>
+      </w:r>
+      <w:proofErr w:type="spellStart"/>
+      <w:r>
+        <w:t>Some</w:t>
+      </w:r>
+      <w:proofErr w:type="spellEnd"/>
+      <w:r>
+        <w:t xml:space="preserve"> more </w:t>
+      </w:r>
+      <w:proofErr w:type="spellStart"/>
+      <w:r>
+        <w:t>difficult</w:t>
+      </w:r>
+      <w:proofErr w:type="spellEnd"/>
+      <w:r>
+        <w:t xml:space="preserve"> statements, </w:t>
+      </w:r>
+      <w:proofErr w:type="spellStart"/>
+      <w:r>
+        <w:t>like</w:t>
+      </w:r>
+      <w:proofErr w:type="spellEnd"/>
+      <w:r>
+        <w:t xml:space="preserve"> the </w:t>
+      </w:r>
+      <w:proofErr w:type="spellStart"/>
+      <w:r>
+        <w:t>function</w:t>
+      </w:r>
+      <w:proofErr w:type="spellEnd"/>
+      <w:r>
+        <w:t xml:space="preserve"> display </w:t>
+      </w:r>
+      <w:proofErr w:type="spellStart"/>
+      <w:r>
+        <w:t>which</w:t>
+      </w:r>
+      <w:proofErr w:type="spellEnd"/>
+      <w:r>
+        <w:t xml:space="preserve"> displays </w:t>
+      </w:r>
+      <w:proofErr w:type="spellStart"/>
+      <w:r>
+        <w:t>something</w:t>
+      </w:r>
+      <w:proofErr w:type="spellEnd"/>
+      <w:r>
+        <w:t xml:space="preserve">, </w:t>
+      </w:r>
+      <w:proofErr w:type="spellStart"/>
+      <w:r>
+        <w:t>will</w:t>
+      </w:r>
+      <w:proofErr w:type="spellEnd"/>
+      <w:r>
+        <w:t xml:space="preserve"> BRS </w:t>
+      </w:r>
+      <w:proofErr w:type="spellStart"/>
+      <w:r>
+        <w:t>to</w:t>
+      </w:r>
+      <w:proofErr w:type="spellEnd"/>
+      <w:r>
+        <w:t xml:space="preserve"> </w:t>
+      </w:r>
+      <w:proofErr w:type="spellStart"/>
+      <w:r>
+        <w:t>premade</w:t>
+      </w:r>
+      <w:proofErr w:type="spellEnd"/>
+      <w:r>
+        <w:t xml:space="preserve"> </w:t>
+      </w:r>
+      <w:proofErr w:type="spellStart"/>
+      <w:r>
+        <w:t>assembly</w:t>
+      </w:r>
+      <w:proofErr w:type="spellEnd"/>
+      <w:r>
+        <w:t xml:space="preserve"> code </w:t>
+      </w:r>
+      <w:proofErr w:type="spellStart"/>
+      <w:r>
+        <w:t>that</w:t>
+      </w:r>
+      <w:proofErr w:type="spellEnd"/>
+      <w:r>
+        <w:t xml:space="preserve"> handles </w:t>
+      </w:r>
+      <w:proofErr w:type="spellStart"/>
+      <w:r>
+        <w:t>that</w:t>
+      </w:r>
+      <w:proofErr w:type="spellEnd"/>
+      <w:r>
+        <w:t xml:space="preserve">. </w:t>
+      </w:r>
+      <w:r>
+        <w:rPr>
+          <w:lang w:val="en-GB"/>
+        </w:rPr>
+        <w:t xml:space="preserve">The compiler keeps track of which segments of the premade assembly code are used. </w:t>
+      </w:r>
+    </w:p>
+    <w:p>
+      <w:pPr>
+        <w:rPr>
+          <w:lang w:val="en-GB"/>
+        </w:rPr>
+      </w:pPr>
+      <w:proofErr w:type="spellStart"/>
+      <w:r>
+        <w:t>When</w:t>
+      </w:r>
+      <w:proofErr w:type="spellEnd"/>
+      <w:r>
+        <w:t xml:space="preserve"> the compiler </w:t>
+      </w:r>
+      <w:proofErr w:type="spellStart"/>
+      <w:r>
+        <w:t>meets</w:t>
+      </w:r>
+      <w:proofErr w:type="spellEnd"/>
+      <w:r>
+        <w:t xml:space="preserve"> </w:t>
+      </w:r>
+      <w:proofErr w:type="spellStart"/>
+      <w:r>
+        <w:t>an</w:t>
+      </w:r>
+      <w:proofErr w:type="spellEnd"/>
+      <w:r>
+        <w:t xml:space="preserve"> </w:t>
+      </w:r>
+      <w:proofErr w:type="spellStart"/>
+      <w:r>
+        <w:t>if</w:t>
+      </w:r>
+      <w:proofErr w:type="spellEnd"/>
+      <w:r>
+        <w:t xml:space="preserve"> statement, </w:t>
+      </w:r>
+      <w:proofErr w:type="spellStart"/>
+      <w:r>
+        <w:t>it</w:t>
+      </w:r>
+      <w:proofErr w:type="spellEnd"/>
+      <w:r>
+        <w:t xml:space="preserve"> </w:t>
+      </w:r>
+      <w:proofErr w:type="spellStart"/>
+      <w:r>
+        <w:t>saves</w:t>
+      </w:r>
+      <w:proofErr w:type="spellEnd"/>
+      <w:r>
+        <w:t xml:space="preserve"> the code </w:t>
+      </w:r>
+      <w:proofErr w:type="spellStart"/>
+      <w:r>
+        <w:t>inside</w:t>
+      </w:r>
+      <w:proofErr w:type="spellEnd"/>
+      <w:r>
+        <w:t xml:space="preserve"> </w:t>
+      </w:r>
+      <w:proofErr w:type="spellStart"/>
+      <w:r>
+        <w:t>it</w:t>
+      </w:r>
+      <w:proofErr w:type="spellEnd"/>
+      <w:r>
+        <w:t xml:space="preserve"> </w:t>
+      </w:r>
+      <w:proofErr w:type="spellStart"/>
+      <w:r>
+        <w:t>to</w:t>
+      </w:r>
+      <w:proofErr w:type="spellEnd"/>
+      <w:r>
+        <w:t xml:space="preserve"> a new </w:t>
+      </w:r>
+      <w:proofErr w:type="spellStart"/>
+      <w:r>
+        <w:t>function</w:t>
+      </w:r>
+      <w:proofErr w:type="spellEnd"/>
+      <w:r>
+        <w:t xml:space="preserve"> </w:t>
+      </w:r>
+      <w:proofErr w:type="spellStart"/>
+      <w:r>
+        <w:t>named</w:t>
+      </w:r>
+      <w:proofErr w:type="spellEnd"/>
+      <w:r>
+        <w:t xml:space="preserve"> “</w:t>
+      </w:r>
+      <w:proofErr w:type="spellStart"/>
+      <w:r>
+        <w:t>condtionali</w:t>
+      </w:r>
+      <w:proofErr w:type="spellEnd"/>
+      <w:r>
+        <w:t xml:space="preserve">” </w:t>
+      </w:r>
+      <w:proofErr w:type="spellStart"/>
+      <w:r>
+        <w:t>where</w:t>
+      </w:r>
+      <w:proofErr w:type="spellEnd"/>
+      <w:r>
+        <w:t xml:space="preserve"> i is the </w:t>
+      </w:r>
+      <w:proofErr w:type="spellStart"/>
+      <w:r>
+        <w:t>amount</w:t>
+      </w:r>
+      <w:proofErr w:type="spellEnd"/>
+      <w:r>
+        <w:t xml:space="preserve"> of </w:t>
+      </w:r>
+      <w:proofErr w:type="spellStart"/>
+      <w:r>
+        <w:t>conditionals</w:t>
+      </w:r>
+      <w:proofErr w:type="spellEnd"/>
+      <w:r>
+        <w:t xml:space="preserve"> </w:t>
+      </w:r>
+      <w:proofErr w:type="spellStart"/>
+      <w:r>
+        <w:t>that</w:t>
+      </w:r>
+      <w:proofErr w:type="spellEnd"/>
+      <w:r>
+        <w:t xml:space="preserve"> have </w:t>
+      </w:r>
+      <w:proofErr w:type="spellStart"/>
+      <w:r>
+        <w:t>already</w:t>
+      </w:r>
+      <w:proofErr w:type="spellEnd"/>
+      <w:r>
+        <w:t xml:space="preserve"> been </w:t>
+      </w:r>
+      <w:proofErr w:type="spellStart"/>
+      <w:r>
+        <w:t>seen</w:t>
+      </w:r>
+      <w:proofErr w:type="spellEnd"/>
+      <w:r>
+        <w:t xml:space="preserve">. It </w:t>
+      </w:r>
+      <w:proofErr w:type="spellStart"/>
+      <w:r>
+        <w:t>then</w:t>
+      </w:r>
+      <w:proofErr w:type="spellEnd"/>
+      <w:r>
+        <w:t xml:space="preserve"> </w:t>
+      </w:r>
+      <w:proofErr w:type="spellStart"/>
+      <w:r>
+        <w:t>places</w:t>
+      </w:r>
+      <w:proofErr w:type="spellEnd"/>
+      <w:r>
+        <w:t xml:space="preserve"> </w:t>
+      </w:r>
+      <w:proofErr w:type="spellStart"/>
+      <w:r>
+        <w:t>this</w:t>
+      </w:r>
+      <w:proofErr w:type="spellEnd"/>
+      <w:r>
+        <w:t xml:space="preserve"> </w:t>
+      </w:r>
+      <w:proofErr w:type="spellStart"/>
+      <w:r>
+        <w:t>function</w:t>
+      </w:r>
+      <w:proofErr w:type="spellEnd"/>
+      <w:r>
+        <w:t xml:space="preserve"> in the </w:t>
+      </w:r>
+      <w:proofErr w:type="spellStart"/>
+      <w:r>
+        <w:t>toCompile</w:t>
+      </w:r>
+      <w:proofErr w:type="spellEnd"/>
+      <w:r>
+        <w:t xml:space="preserve"> queue. </w:t>
+      </w:r>
+      <w:r>
+        <w:rPr>
+          <w:lang w:val="en-GB"/>
+        </w:rPr>
+        <w:t>It also saves the location of the end of the if statement, so it will later know where to return w</w:t>
+      </w:r>
+      <w:r>
+        <w:rPr>
+          <w:lang w:val="en-GB"/>
+        </w:rPr>
+        <w:t xml:space="preserve">hen the if function has ended. </w:t>
+      </w:r>
+    </w:p>
+    <w:p>
+      <w:pPr>
+        <w:pStyle w:val="Heading2"/>
+      </w:pPr>
+      <w:proofErr w:type="spellStart"/>
+      <w:r>
+        <w:t>Combining</w:t>
+      </w:r>
+      <w:proofErr w:type="spellEnd"/>
+      <w:r>
+        <w:t xml:space="preserve"> </w:t>
+      </w:r>
+    </w:p>
+    <w:p>
+      <w:pPr>
+        <w:rPr>
+          <w:lang w:val="en-GB"/>
+        </w:rPr>
+      </w:pPr>
+      <w:proofErr w:type="spellStart"/>
+      <w:r>
+        <w:t>After</w:t>
+      </w:r>
+      <w:proofErr w:type="spellEnd"/>
+      <w:r>
+        <w:t xml:space="preserve"> </w:t>
+      </w:r>
+      <w:proofErr w:type="spellStart"/>
+      <w:r>
+        <w:t>there</w:t>
+      </w:r>
+      <w:proofErr w:type="spellEnd"/>
+      <w:r>
+        <w:t xml:space="preserve"> are no </w:t>
+      </w:r>
+      <w:proofErr w:type="spellStart"/>
+      <w:r>
+        <w:t>functions</w:t>
+      </w:r>
+      <w:proofErr w:type="spellEnd"/>
+      <w:r>
+        <w:t xml:space="preserve"> </w:t>
+      </w:r>
+      <w:proofErr w:type="spellStart"/>
+      <w:r>
+        <w:t>left</w:t>
+      </w:r>
+      <w:proofErr w:type="spellEnd"/>
+      <w:r>
+        <w:t xml:space="preserve"> in the </w:t>
+      </w:r>
+      <w:proofErr w:type="spellStart"/>
+      <w:r>
+        <w:t>toCompile</w:t>
+      </w:r>
+      <w:proofErr w:type="spellEnd"/>
+      <w:r>
+        <w:t xml:space="preserve"> queue, the </w:t>
+      </w:r>
+      <w:proofErr w:type="spellStart"/>
+      <w:r>
+        <w:t>combining</w:t>
+      </w:r>
+      <w:proofErr w:type="spellEnd"/>
+      <w:r>
+        <w:t xml:space="preserve"> </w:t>
+      </w:r>
+      <w:proofErr w:type="spellStart"/>
+      <w:r>
+        <w:t>phase</w:t>
+      </w:r>
+      <w:proofErr w:type="spellEnd"/>
+      <w:r>
+        <w:t xml:space="preserve"> starts. In </w:t>
+      </w:r>
+      <w:proofErr w:type="spellStart"/>
+      <w:r>
+        <w:t>this</w:t>
+      </w:r>
+      <w:proofErr w:type="spellEnd"/>
+      <w:r>
+        <w:t xml:space="preserve"> </w:t>
+      </w:r>
+      <w:proofErr w:type="spellStart"/>
+      <w:r>
+        <w:t>phase</w:t>
+      </w:r>
+      <w:proofErr w:type="spellEnd"/>
+      <w:r>
+        <w:t xml:space="preserve"> </w:t>
+      </w:r>
+      <w:proofErr w:type="spellStart"/>
+      <w:r>
+        <w:t>all</w:t>
+      </w:r>
+      <w:proofErr w:type="spellEnd"/>
+      <w:r>
+        <w:t xml:space="preserve"> the </w:t>
+      </w:r>
+      <w:proofErr w:type="spellStart"/>
+      <w:r>
+        <w:t>functions</w:t>
+      </w:r>
+      <w:proofErr w:type="spellEnd"/>
+      <w:r>
+        <w:t xml:space="preserve"> </w:t>
+      </w:r>
+      <w:proofErr w:type="spellStart"/>
+      <w:r>
+        <w:t>and</w:t>
+      </w:r>
+      <w:proofErr w:type="spellEnd"/>
+      <w:r>
+        <w:t xml:space="preserve"> the code </w:t>
+      </w:r>
+      <w:proofErr w:type="spellStart"/>
+      <w:r>
+        <w:t>outside</w:t>
+      </w:r>
+      <w:proofErr w:type="spellEnd"/>
+      <w:r>
+        <w:t xml:space="preserve"> the </w:t>
+      </w:r>
+      <w:proofErr w:type="spellStart"/>
+      <w:r>
+        <w:t>functions</w:t>
+      </w:r>
+      <w:proofErr w:type="spellEnd"/>
+      <w:r>
+        <w:t xml:space="preserve"> are </w:t>
+      </w:r>
+      <w:proofErr w:type="spellStart"/>
+      <w:r>
+        <w:t>combined</w:t>
+      </w:r>
+      <w:proofErr w:type="spellEnd"/>
+      <w:r>
+        <w:t xml:space="preserve"> </w:t>
+      </w:r>
+      <w:proofErr w:type="spellStart"/>
+      <w:r>
+        <w:t>into</w:t>
+      </w:r>
+      <w:proofErr w:type="spellEnd"/>
+      <w:r>
+        <w:t xml:space="preserve"> a single array. </w:t>
+      </w:r>
+      <w:r>
+        <w:rPr>
+          <w:lang w:val="en-GB"/>
+        </w:rPr>
+        <w:t>This phase also adds the used premade functions at the top and inserts the return state</w:t>
+      </w:r>
+      <w:r>
+        <w:rPr>
+          <w:lang w:val="en-GB"/>
+        </w:rPr>
+        <w:t xml:space="preserve">ments at the correct position. </w:t>
+      </w:r>
+    </w:p>
+    <w:p>
+      <w:pPr>
+        <w:pStyle w:val="Heading2"/>
+      </w:pPr>
+      <w:proofErr w:type="spellStart"/>
+      <w:r>
+        <w:t>Formatting</w:t>
+      </w:r>
+      <w:proofErr w:type="spellEnd"/>
+      <w:r>
+        <w:t xml:space="preserve"> </w:t>
+      </w:r>
+    </w:p>
+    <w:p>
+      <w:pPr>
+        <w:rPr>
+          <w:lang w:val="en-GB"/>
+        </w:rPr>
+      </w:pPr>
+      <w:r>
+        <w:t xml:space="preserve">The last </w:t>
+      </w:r>
+      <w:proofErr w:type="spellStart"/>
+      <w:r>
+        <w:t>phase</w:t>
+      </w:r>
+      <w:proofErr w:type="spellEnd"/>
+      <w:r>
+        <w:t xml:space="preserve"> is the last interesting. It </w:t>
+      </w:r>
+      <w:proofErr w:type="spellStart"/>
+      <w:r>
+        <w:t>goes</w:t>
+      </w:r>
+      <w:proofErr w:type="spellEnd"/>
+      <w:r>
+        <w:t xml:space="preserve"> </w:t>
+      </w:r>
+      <w:proofErr w:type="spellStart"/>
+      <w:r>
+        <w:t>through</w:t>
+      </w:r>
+      <w:proofErr w:type="spellEnd"/>
+      <w:r>
+        <w:t xml:space="preserve"> the, </w:t>
+      </w:r>
+      <w:proofErr w:type="spellStart"/>
+      <w:r>
+        <w:t>now</w:t>
+      </w:r>
+      <w:proofErr w:type="spellEnd"/>
+      <w:r>
+        <w:t xml:space="preserve"> </w:t>
+      </w:r>
+      <w:proofErr w:type="spellStart"/>
+      <w:r>
+        <w:t>compiled</w:t>
+      </w:r>
+      <w:proofErr w:type="spellEnd"/>
+      <w:r>
+        <w:t xml:space="preserve"> code, </w:t>
+      </w:r>
+      <w:proofErr w:type="spellStart"/>
+      <w:r>
+        <w:t>and</w:t>
+      </w:r>
+      <w:proofErr w:type="spellEnd"/>
+      <w:r>
+        <w:t xml:space="preserve"> formats it. </w:t>
+      </w:r>
+      <w:r>
+        <w:rPr>
+          <w:lang w:val="en-GB"/>
+        </w:rPr>
+        <w:t>It uses either the length of the longest function name or the number 25 depending on which is larger to insert spaces in front of every line of code in a way every</w:t>
+      </w:r>
+      <w:r>
+        <w:rPr>
+          <w:lang w:val="en-GB"/>
+        </w:rPr>
+        <w:t xml:space="preserve">thing lines up nicely. </w:t>
+      </w:r>
+    </w:p>
+    <w:p>
+      <w:r>
+        <w:t xml:space="preserve">The last step the compiler takes is </w:t>
+      </w:r>
+      <w:proofErr w:type="spellStart"/>
+      <w:r>
+        <w:t>writing</w:t>
+      </w:r>
+      <w:proofErr w:type="spellEnd"/>
+      <w:r>
+        <w:t xml:space="preserve"> the </w:t>
+      </w:r>
+      <w:proofErr w:type="spellStart"/>
+      <w:r>
+        <w:t>compiled</w:t>
+      </w:r>
+      <w:proofErr w:type="spellEnd"/>
+      <w:r>
+        <w:t xml:space="preserve"> code </w:t>
+      </w:r>
+      <w:proofErr w:type="spellStart"/>
+      <w:r>
+        <w:t>to</w:t>
+      </w:r>
+      <w:proofErr w:type="spellEnd"/>
+      <w:r>
+        <w:t xml:space="preserve"> a file </w:t>
+      </w:r>
+      <w:proofErr w:type="spellStart"/>
+      <w:r>
+        <w:t>and</w:t>
+      </w:r>
+      <w:proofErr w:type="spellEnd"/>
+      <w:r>
+        <w:t xml:space="preserve"> </w:t>
+      </w:r>
+      <w:proofErr w:type="spellStart"/>
+      <w:r>
+        <w:t>using</w:t>
+      </w:r>
+      <w:proofErr w:type="spellEnd"/>
+      <w:r>
+        <w:t xml:space="preserve"> the assembler </w:t>
+      </w:r>
+      <w:proofErr w:type="spellStart"/>
+      <w:r>
+        <w:t>provided</w:t>
+      </w:r>
+      <w:proofErr w:type="spellEnd"/>
+      <w:r>
+        <w:t xml:space="preserve"> </w:t>
+      </w:r>
+      <w:proofErr w:type="spellStart"/>
+      <w:r>
+        <w:t>to</w:t>
+      </w:r>
+      <w:proofErr w:type="spellEnd"/>
+      <w:r>
+        <w:t xml:space="preserve"> </w:t>
+      </w:r>
+      <w:proofErr w:type="spellStart"/>
+      <w:r>
+        <w:t>create</w:t>
+      </w:r>
+      <w:proofErr w:type="spellEnd"/>
+      <w:r>
+        <w:t xml:space="preserve"> the </w:t>
+      </w:r>
+      <w:proofErr w:type="spellStart"/>
+      <w:r>
+        <w:t>hex</w:t>
+      </w:r>
+      <w:proofErr w:type="spellEnd"/>
+      <w:r>
+        <w:t xml:space="preserve"> code.</w:t>
       </w:r>
     </w:p>
     <w:p>
@@ -753,22 +2969,13 @@
     </w:p>
     <w:p>
       <w:pPr>
-        <w:rPr>
-          <w:rFonts w:eastAsiaTheme="majorEastAsia" w:cstheme="majorBidi"/>
-          <w:b/>
-          <w:color w:val="000000" w:themeColor="text1"/>
-          <w:sz w:val="32"/>
-          <w:szCs w:val="24"/>
-          <w:lang w:val="en-GB"/>
-        </w:rPr>
-      </w:pPr>
-      <w:r>
-        <w:rPr>
-          <w:rFonts w:eastAsiaTheme="majorEastAsia" w:cstheme="majorBidi"/>
-          <w:b/>
-          <w:color w:val="000000" w:themeColor="text1"/>
-          <w:sz w:val="32"/>
-          <w:szCs w:val="24"/>
+        <w:pStyle w:val="Heading1"/>
+        <w:rPr>
+          <w:lang w:val="en-GB"/>
+        </w:rPr>
+      </w:pPr>
+      <w:r>
+        <w:rPr>
           <w:lang w:val="en-GB"/>
         </w:rPr>
         <w:lastRenderedPageBreak/>
@@ -783,6 +2990,8 @@
           <w:lang w:val="en-GB"/>
         </w:rPr>
       </w:pPr>
+      <w:bookmarkStart w:id="0" w:name="_GoBack"/>
+      <w:bookmarkEnd w:id="0"/>
     </w:p>
     <w:sectPr>
       <w:footerReference w:type="default" r:id="rId7"/>
@@ -1666,6 +3875,23 @@
       <w:u w:val="single"/>
     </w:rPr>
   </w:style>
+  <w:style w:type="paragraph" w:customStyle="1" w:styleId="Default">
+    <w:name w:val="Default"/>
+    <w:rsid w:val="00340131"/>
+    <w:pPr>
+      <w:autoSpaceDE w:val="0"/>
+      <w:autoSpaceDN w:val="0"/>
+      <w:adjustRightInd w:val="0"/>
+      <w:spacing w:after="0" w:line="240" w:lineRule="auto"/>
+    </w:pPr>
+    <w:rPr>
+      <w:rFonts w:ascii="Baskerville Old Face" w:hAnsi="Baskerville Old Face" w:cs="Baskerville Old Face"/>
+      <w:color w:val="000000"/>
+      <w:sz w:val="24"/>
+      <w:szCs w:val="24"/>
+      <w:lang w:val="en-GB"/>
+    </w:rPr>
+  </w:style>
 </w:styles>
 </file>
 
@@ -1935,7 +4161,7 @@
 </file>
 
 <file path=customXml/itemProps1.xml><?xml version="1.0" encoding="utf-8"?>
-<ds:datastoreItem xmlns:ds="http://schemas.openxmlformats.org/officeDocument/2006/customXml" ds:itemID="{B16820DB-2837-4CE3-8D6A-481E0A8028A7}">
+<ds:datastoreItem xmlns:ds="http://schemas.openxmlformats.org/officeDocument/2006/customXml" ds:itemID="{FBDCD01D-D973-41EC-8B9C-3152B874FB3F}">
   <ds:schemaRefs>
     <ds:schemaRef ds:uri="http://schemas.openxmlformats.org/officeDocument/2006/bibliography"/>
   </ds:schemaRefs>

</xml_diff>